<commit_message>
Entrega final parte 3
</commit_message>
<xml_diff>
--- a/criterios_de_aceptacion/resumen_y_pruebas.docx
+++ b/criterios_de_aceptacion/resumen_y_pruebas.docx
@@ -19,28 +19,32 @@
     </w:p>
     <w:p>
       <w:r>
-        <w:t>La configuración actual de pesos en </w:t>
+        <w:t xml:space="preserve">La configuración actual de </w:t>
+      </w:r>
+      <w:r>
+        <w:t xml:space="preserve">pesos entre </w:t>
       </w:r>
       <w:proofErr w:type="spellStart"/>
       <w:r>
-        <w:fldChar w:fldCharType="begin"/>
-      </w:r>
-      <w:r>
-        <w:instrText>HYPERLINK "vscode-file://vscode-app/c:/Users/Daniel/AppData/Local/Programs/Microsoft%20VS%20Code/resources/app/out/vs/code/electron-browser/workbench/workbench.html" \o ""</w:instrText>
-      </w:r>
-      <w:r>
-        <w:fldChar w:fldCharType="separate"/>
-      </w:r>
-      <w:r>
-        <w:rPr>
-          <w:rStyle w:val="Hipervnculo"/>
-        </w:rPr>
-        <w:t>config_pesos.json</w:t>
+        <w:t>el</w:t>
       </w:r>
       <w:proofErr w:type="spellEnd"/>
       <w:r>
-        <w:fldChar w:fldCharType="end"/>
-      </w:r>
+        <w:t xml:space="preserve"> </w:t>
+      </w:r>
+      <w:proofErr w:type="spellStart"/>
+      <w:r>
+        <w:t>json</w:t>
+      </w:r>
+      <w:proofErr w:type="spellEnd"/>
+      <w:r>
+        <w:t xml:space="preserve"> y la </w:t>
+      </w:r>
+      <w:proofErr w:type="spellStart"/>
+      <w:r>
+        <w:t>bd</w:t>
+      </w:r>
+      <w:proofErr w:type="spellEnd"/>
       <w:r>
         <w:t> es:</w:t>
       </w:r>
@@ -82,7 +86,10 @@
       </w:r>
       <w:proofErr w:type="spellEnd"/>
       <w:r>
-        <w:t>: 9</w:t>
+        <w:t xml:space="preserve">: </w:t>
+      </w:r>
+      <w:r>
+        <w:t>7</w:t>
       </w:r>
     </w:p>
     <w:p>
@@ -100,7 +107,10 @@
         <w:t>email</w:t>
       </w:r>
       <w:r>
-        <w:t>: 25</w:t>
+        <w:t xml:space="preserve">: </w:t>
+      </w:r>
+      <w:r>
+        <w:t>12</w:t>
       </w:r>
     </w:p>
     <w:p>
@@ -167,56 +177,6 @@
           <w:b/>
           <w:bCs/>
         </w:rPr>
-        <w:t>Duplicidad de ejecución:</w:t>
-      </w:r>
-      <w:r>
-        <w:br/>
-        <w:t xml:space="preserve">El bloque de </w:t>
-      </w:r>
-      <w:proofErr w:type="spellStart"/>
-      <w:r>
-        <w:t>matching</w:t>
-      </w:r>
-      <w:proofErr w:type="spellEnd"/>
-      <w:r>
-        <w:t xml:space="preserve"> (</w:t>
-      </w:r>
-      <w:proofErr w:type="spellStart"/>
-      <w:r>
-        <w:fldChar w:fldCharType="begin"/>
-      </w:r>
-      <w:r>
-        <w:instrText>HYPERLINK "vscode-file://vscode-app/c:/Users/Daniel/AppData/Local/Programs/Microsoft%20VS%20Code/resources/app/out/vs/code/electron-browser/workbench/workbench.html" \o ""</w:instrText>
-      </w:r>
-      <w:r>
-        <w:fldChar w:fldCharType="separate"/>
-      </w:r>
-      <w:r>
-        <w:rPr>
-          <w:rStyle w:val="Hipervnculo"/>
-        </w:rPr>
-        <w:t>execute_dynamic_matching</w:t>
-      </w:r>
-      <w:proofErr w:type="spellEnd"/>
-      <w:r>
-        <w:fldChar w:fldCharType="end"/>
-      </w:r>
-      <w:r>
-        <w:t>) se ejecuta dos veces seguidas con los mismos parámetros, lo que es innecesario y puede causar confusión o sobrecarga.</w:t>
-      </w:r>
-    </w:p>
-    <w:p>
-      <w:pPr>
-        <w:numPr>
-          <w:ilvl w:val="0"/>
-          <w:numId w:val="2"/>
-        </w:numPr>
-      </w:pPr>
-      <w:r>
-        <w:rPr>
-          <w:b/>
-          <w:bCs/>
-        </w:rPr>
         <w:t>Gestión de pesos:</w:t>
       </w:r>
       <w:r>
@@ -362,6 +322,7 @@
         </w:numPr>
       </w:pPr>
       <w:r>
+        <w:lastRenderedPageBreak/>
         <w:t>El sistema es flexible y permite ajustar pesos fácilmente.</w:t>
       </w:r>
     </w:p>
@@ -470,52 +431,6 @@
       <w:r>
         <w:br/>
         <w:t>Informar al usuario cuando hay diferencias entre los pesos en archivo y en base de datos, y permitirle elegir cuál usar.</w:t>
-      </w:r>
-    </w:p>
-    <w:p>
-      <w:pPr>
-        <w:numPr>
-          <w:ilvl w:val="0"/>
-          <w:numId w:val="4"/>
-        </w:numPr>
-      </w:pPr>
-      <w:r>
-        <w:rPr>
-          <w:b/>
-          <w:bCs/>
-        </w:rPr>
-        <w:t>Optimización de ejecución:</w:t>
-      </w:r>
-      <w:r>
-        <w:br/>
-        <w:t xml:space="preserve">Evitar la doble ejecución del </w:t>
-      </w:r>
-      <w:proofErr w:type="spellStart"/>
-      <w:r>
-        <w:t>matching</w:t>
-      </w:r>
-      <w:proofErr w:type="spellEnd"/>
-      <w:r>
-        <w:t xml:space="preserve"> y limpiar el flujo principal para mayor claridad.</w:t>
-      </w:r>
-    </w:p>
-    <w:p>
-      <w:pPr>
-        <w:numPr>
-          <w:ilvl w:val="0"/>
-          <w:numId w:val="4"/>
-        </w:numPr>
-      </w:pPr>
-      <w:r>
-        <w:rPr>
-          <w:b/>
-          <w:bCs/>
-        </w:rPr>
-        <w:t>Soporte para nuevos campos:</w:t>
-      </w:r>
-      <w:r>
-        <w:br/>
-        <w:t>Facilitar la adición de nuevos campos y pesos sin necesidad de modificar el código, solo actualizando el archivo de configuración.</w:t>
       </w:r>
     </w:p>
     <w:p>
@@ -577,7 +492,9 @@
     <w:p/>
     <w:p>
       <w:r>
-        <w:lastRenderedPageBreak/>
+        <w:rPr>
+          <w:noProof/>
+        </w:rPr>
         <w:drawing>
           <wp:inline distT="0" distB="0" distL="0" distR="0" wp14:anchorId="3FED7473" wp14:editId="7E03FABC">
             <wp:extent cx="5612130" cy="751205"/>
@@ -623,6 +540,9 @@
     <w:p/>
     <w:p>
       <w:r>
+        <w:rPr>
+          <w:noProof/>
+        </w:rPr>
         <w:drawing>
           <wp:inline distT="0" distB="0" distL="0" distR="0" wp14:anchorId="472BFEEF" wp14:editId="7DDFECC3">
             <wp:extent cx="4953691" cy="285790"/>
@@ -662,6 +582,10 @@
     </w:p>
     <w:p>
       <w:r>
+        <w:rPr>
+          <w:noProof/>
+        </w:rPr>
+        <w:lastRenderedPageBreak/>
         <w:drawing>
           <wp:inline distT="0" distB="0" distL="0" distR="0" wp14:anchorId="3E8097BF" wp14:editId="1B772B7A">
             <wp:extent cx="5612130" cy="574040"/>
@@ -723,6 +647,9 @@
     <w:p/>
     <w:p>
       <w:r>
+        <w:rPr>
+          <w:noProof/>
+        </w:rPr>
         <w:drawing>
           <wp:inline distT="0" distB="0" distL="0" distR="0" wp14:anchorId="257E8A3F" wp14:editId="028A4A0A">
             <wp:extent cx="5010849" cy="285790"/>
@@ -762,6 +689,9 @@
     </w:p>
     <w:p>
       <w:r>
+        <w:rPr>
+          <w:noProof/>
+        </w:rPr>
         <w:drawing>
           <wp:inline distT="0" distB="0" distL="0" distR="0" wp14:anchorId="30967788" wp14:editId="641A8264">
             <wp:extent cx="5612130" cy="610235"/>
@@ -816,10 +746,10 @@
     <w:p>
       <w:r>
         <w:drawing>
-          <wp:inline distT="0" distB="0" distL="0" distR="0" wp14:anchorId="079A76AF" wp14:editId="16626A04">
-            <wp:extent cx="5612130" cy="1892300"/>
-            <wp:effectExtent l="0" t="0" r="7620" b="0"/>
-            <wp:docPr id="173605883" name="Imagen 1" descr="Interfaz de usuario gráfica, Texto&#10;&#10;El contenido generado por IA puede ser incorrecto."/>
+          <wp:inline distT="0" distB="0" distL="0" distR="0" wp14:anchorId="0892DC4E" wp14:editId="71DC49CD">
+            <wp:extent cx="5612130" cy="2506345"/>
+            <wp:effectExtent l="0" t="0" r="7620" b="8255"/>
+            <wp:docPr id="50173803" name="Imagen 1" descr="Texto&#10;&#10;El contenido generado por IA puede ser incorrecto."/>
             <wp:cNvGraphicFramePr>
               <a:graphicFrameLocks xmlns:a="http://schemas.openxmlformats.org/drawingml/2006/main" noChangeAspect="1"/>
             </wp:cNvGraphicFramePr>
@@ -827,7 +757,7 @@
               <a:graphicData uri="http://schemas.openxmlformats.org/drawingml/2006/picture">
                 <pic:pic xmlns:pic="http://schemas.openxmlformats.org/drawingml/2006/picture">
                   <pic:nvPicPr>
-                    <pic:cNvPr id="173605883" name="Imagen 1" descr="Interfaz de usuario gráfica, Texto&#10;&#10;El contenido generado por IA puede ser incorrecto."/>
+                    <pic:cNvPr id="50173803" name="Imagen 1" descr="Texto&#10;&#10;El contenido generado por IA puede ser incorrecto."/>
                     <pic:cNvPicPr/>
                   </pic:nvPicPr>
                   <pic:blipFill>
@@ -839,7 +769,7 @@
                   <pic:spPr>
                     <a:xfrm>
                       <a:off x="0" y="0"/>
-                      <a:ext cx="5612130" cy="1892300"/>
+                      <a:ext cx="5612130" cy="2506345"/>
                     </a:xfrm>
                     <a:prstGeom prst="rect">
                       <a:avLst/>
@@ -855,7 +785,64 @@
     <w:p/>
     <w:p>
       <w:r>
-        <w:t>Aquí esta pruebas de todos los registros con los scores con los pesos dichos anteriores.</w:t>
+        <w:t xml:space="preserve">Aquí </w:t>
+      </w:r>
+      <w:proofErr w:type="gramStart"/>
+      <w:r>
+        <w:t>esta pruebas</w:t>
+      </w:r>
+      <w:proofErr w:type="gramEnd"/>
+      <w:r>
+        <w:t xml:space="preserve"> de todos los registros con los scores con los pesos </w:t>
+      </w:r>
+      <w:r>
+        <w:t xml:space="preserve">justos que mencioné al inicio. </w:t>
+      </w:r>
+      <w:proofErr w:type="gramStart"/>
+      <w:r>
+        <w:t xml:space="preserve">Por qué da menos score en </w:t>
+      </w:r>
+      <w:proofErr w:type="spellStart"/>
+      <w:r>
+        <w:t>last</w:t>
+      </w:r>
+      <w:r>
+        <w:t>_name</w:t>
+      </w:r>
+      <w:proofErr w:type="spellEnd"/>
+      <w:r>
+        <w:t xml:space="preserve"> que en e</w:t>
+      </w:r>
+      <w:r>
+        <w:t>mail?</w:t>
+      </w:r>
+      <w:proofErr w:type="gramEnd"/>
+      <w:r>
+        <w:t xml:space="preserve"> Porque el algoritmo compara que tanta similitud tiene los campos que está comparando. Se puede apreciar que en el ultimo registro compara Guadalupe con </w:t>
+      </w:r>
+      <w:proofErr w:type="spellStart"/>
+      <w:r>
+        <w:t>Dena</w:t>
+      </w:r>
+      <w:proofErr w:type="spellEnd"/>
+      <w:r>
+        <w:t xml:space="preserve">, el cual no tiene NADA de similitud. Y en donde compara los correos, tienen algo de similitud, </w:t>
+      </w:r>
+      <w:proofErr w:type="gramStart"/>
+      <w:r>
+        <w:t>el test</w:t>
+      </w:r>
+      <w:proofErr w:type="gramEnd"/>
+      <w:r>
+        <w:t>, el @, el .</w:t>
+      </w:r>
+      <w:proofErr w:type="spellStart"/>
+      <w:r>
+        <w:t>com</w:t>
+      </w:r>
+      <w:proofErr w:type="spellEnd"/>
+      <w:r>
+        <w:t xml:space="preserve">, el Gmail. </w:t>
       </w:r>
     </w:p>
     <w:sectPr>
@@ -2236,6 +2223,7 @@
   <w:style w:type="character" w:default="1" w:styleId="Fuentedeprrafopredeter">
     <w:name w:val="Default Paragraph Font"/>
     <w:uiPriority w:val="1"/>
+    <w:semiHidden/>
     <w:unhideWhenUsed/>
   </w:style>
   <w:style w:type="table" w:default="1" w:styleId="Tablanormal">

</xml_diff>